<commit_message>
Lab05 - actualización preguntas
</commit_message>
<xml_diff>
--- a/lab05.docx
+++ b/lab05.docx
@@ -46,9 +46,7 @@
     <w:p>
       <w:pPr>
         <w:pStyle w:val="Normal"/>
-        <w:rPr>
-          <w:lang w:val="es-ES"/>
-        </w:rPr>
+        <w:rPr/>
       </w:pPr>
       <w:r>
         <w:rPr>
@@ -63,6 +61,17 @@
           <w:lang w:val="es-ES"/>
         </w:rPr>
         <w:t>400 Bad Request</w:t>
+      </w:r>
+    </w:p>
+    <w:p>
+      <w:pPr>
+        <w:pStyle w:val="Normal"/>
+        <w:rPr>
+          <w:lang w:val="es-ES"/>
+        </w:rPr>
+      </w:pPr>
+      <w:r>
+        <w:rPr/>
       </w:r>
     </w:p>
     <w:p>
@@ -2640,7 +2649,7 @@
           <w:lang w:val="es-ES"/>
         </w:rPr>
       </w:pPr>
-      <w:bookmarkStart w:id="1" w:name="parte-ii.---haciendo-una-aplicaci%25C3%2"/>
+      <w:bookmarkStart w:id="1" w:name="parte-ii.---haciendo-una-aplicaci%2525C3"/>
       <w:bookmarkEnd w:id="1"/>
       <w:r>
         <w:rPr>
@@ -2703,24 +2712,10 @@
           <w:b w:val="false"/>
           <w:bCs w:val="false"/>
         </w:rPr>
-        <w:t xml:space="preserve">La clase </w:t>
-      </w:r>
-      <w:r>
-        <w:rPr>
-          <w:b w:val="false"/>
-          <w:bCs w:val="false"/>
-        </w:rPr>
-        <w:t>SampleServlet</w:t>
-      </w:r>
-      <w:r>
-        <w:rPr>
-          <w:b w:val="false"/>
-          <w:bCs w:val="false"/>
-        </w:rPr>
-        <w:t xml:space="preserve"> extiende a</w:t>
-      </w:r>
-      <w:bookmarkStart w:id="2" w:name="yui_3_17_2_1_1568470216551_163"/>
-      <w:bookmarkStart w:id="3" w:name="yui_3_17_2_1_1568470216551_162"/>
+        <w:t>La clase SampleServlet extiende a</w:t>
+      </w:r>
+      <w:bookmarkStart w:id="2" w:name="yui_3_17_2_1_1568470216551_162"/>
+      <w:bookmarkStart w:id="3" w:name="yui_3_17_2_1_1568470216551_163"/>
       <w:bookmarkEnd w:id="2"/>
       <w:bookmarkEnd w:id="3"/>
       <w:r>
@@ -2728,61 +2723,31 @@
           <w:b w:val="false"/>
           <w:bCs w:val="false"/>
         </w:rPr>
-        <w:t xml:space="preserve"> la clase abstracta HttpServelet, la cual  lee la solicitud HTTP y determina si </w:t>
-      </w:r>
-      <w:r>
-        <w:rPr>
-          <w:b w:val="false"/>
-          <w:bCs w:val="false"/>
-        </w:rPr>
-        <w:t xml:space="preserve">esta </w:t>
-      </w:r>
-      <w:r>
-        <w:rPr>
-          <w:b w:val="false"/>
-          <w:bCs w:val="false"/>
-        </w:rPr>
-        <w:t xml:space="preserve">es HTTP GET, POST, PUT, DELETE, HEAD, etc. y llama al método correspondiente. De modo </w:t>
-      </w:r>
-      <w:r>
-        <w:rPr>
-          <w:b w:val="false"/>
-          <w:bCs w:val="false"/>
-        </w:rPr>
-        <w:t>que</w:t>
-      </w:r>
-      <w:r>
-        <w:rPr>
-          <w:b w:val="false"/>
-          <w:bCs w:val="false"/>
-        </w:rPr>
-        <w:t xml:space="preserve"> quien la extiende, en este caso SampleServlet, debe sobreescribir al menos uno de estos métodos generalmente:  doGet, doPost, doPut, doDelete.</w:t>
-      </w:r>
-    </w:p>
-    <w:p>
-      <w:pPr>
-        <w:pStyle w:val="Contenidodelista"/>
-        <w:ind w:left="567" w:hanging="0"/>
-        <w:rPr>
-          <w:b w:val="false"/>
-          <w:b w:val="false"/>
-          <w:bCs w:val="false"/>
-        </w:rPr>
-      </w:pPr>
-      <w:r>
-        <w:rPr>
-          <w:b w:val="false"/>
-          <w:bCs w:val="false"/>
-        </w:rPr>
-      </w:r>
-    </w:p>
-    <w:p>
-      <w:pPr>
-        <w:pStyle w:val="Contenidodelista"/>
-        <w:ind w:left="567" w:hanging="0"/>
-        <w:rPr>
-          <w:u w:val="single"/>
-        </w:rPr>
+        <w:t xml:space="preserve"> la clase abstracta HttpServelet, la cual  lee la solicitud HTTP y determina si esta es HTTP GET, POST, PUT, DELETE, HEAD, etc. y llama al método correspondiente. De modo que quien la extiende, en este caso SampleServlet, debe sobreescribir al menos uno de estos métodos generalmente:  doGet, doPost, doPut, doDelete.</w:t>
+      </w:r>
+    </w:p>
+    <w:p>
+      <w:pPr>
+        <w:pStyle w:val="Contenidodelista"/>
+        <w:ind w:left="567" w:hanging="0"/>
+        <w:rPr>
+          <w:b w:val="false"/>
+          <w:b w:val="false"/>
+          <w:bCs w:val="false"/>
+        </w:rPr>
+      </w:pPr>
+      <w:r>
+        <w:rPr>
+          <w:b w:val="false"/>
+          <w:bCs w:val="false"/>
+        </w:rPr>
+      </w:r>
+    </w:p>
+    <w:p>
+      <w:pPr>
+        <w:pStyle w:val="Contenidodelista"/>
+        <w:ind w:left="567" w:hanging="0"/>
+        <w:rPr/>
       </w:pPr>
       <w:r>
         <w:rPr>
@@ -2799,6 +2764,171 @@
           <w:lang w:val="es-ES"/>
         </w:rPr>
         <w:t>TomCat: Puerto 8080.</w:t>
+      </w:r>
+    </w:p>
+    <w:p>
+      <w:pPr>
+        <w:pStyle w:val="Contenidodelista"/>
+        <w:ind w:left="567" w:hanging="0"/>
+        <w:rPr>
+          <w:b w:val="false"/>
+          <w:b w:val="false"/>
+          <w:bCs w:val="false"/>
+          <w:lang w:val="es-ES"/>
+        </w:rPr>
+      </w:pPr>
+      <w:r>
+        <w:rPr/>
+      </w:r>
+    </w:p>
+    <w:p>
+      <w:pPr>
+        <w:pStyle w:val="Contenidodelista"/>
+        <w:ind w:hanging="0"/>
+        <w:rPr>
+          <w:b w:val="false"/>
+          <w:b w:val="false"/>
+          <w:bCs w:val="false"/>
+          <w:lang w:val="es-ES"/>
+        </w:rPr>
+      </w:pPr>
+      <w:r>
+        <w:rPr/>
+      </w:r>
+    </w:p>
+    <w:p>
+      <w:pPr>
+        <w:pStyle w:val="Ttulo1"/>
+        <w:ind w:hanging="0"/>
+        <w:rPr/>
+      </w:pPr>
+      <w:bookmarkStart w:id="4" w:name="parte-iii."/>
+      <w:bookmarkEnd w:id="4"/>
+      <w:r>
+        <w:rPr>
+          <w:b/>
+          <w:bCs/>
+          <w:lang w:val="es-ES"/>
+        </w:rPr>
+        <w:t>Parte III.</w:t>
+      </w:r>
+    </w:p>
+    <w:p>
+      <w:pPr>
+        <w:pStyle w:val="Contenidodelista"/>
+        <w:ind w:hanging="0"/>
+        <w:rPr>
+          <w:b w:val="false"/>
+          <w:b w:val="false"/>
+          <w:bCs w:val="false"/>
+          <w:lang w:val="es-ES"/>
+        </w:rPr>
+      </w:pPr>
+      <w:r>
+        <w:rPr/>
+      </w:r>
+    </w:p>
+    <w:p>
+      <w:pPr>
+        <w:pStyle w:val="Contenidodelista"/>
+        <w:ind w:left="567" w:hanging="0"/>
+        <w:rPr>
+          <w:b w:val="false"/>
+          <w:b w:val="false"/>
+          <w:bCs w:val="false"/>
+        </w:rPr>
+      </w:pPr>
+      <w:r>
+        <w:rPr>
+          <w:b w:val="false"/>
+          <w:bCs w:val="false"/>
+        </w:rPr>
+      </w:r>
+    </w:p>
+    <w:p>
+      <w:pPr>
+        <w:pStyle w:val="Contenidodelista"/>
+        <w:ind w:left="567" w:hanging="0"/>
+        <w:rPr/>
+      </w:pPr>
+      <w:r>
+        <w:rPr>
+          <w:b/>
+          <w:bCs/>
+          <w:lang w:val="es-ES"/>
+        </w:rPr>
+        <w:t xml:space="preserve">20. </w:t>
+      </w:r>
+      <w:r>
+        <w:rPr>
+          <w:b w:val="false"/>
+          <w:bCs w:val="false"/>
+          <w:lang w:val="es-ES"/>
+        </w:rPr>
+        <w:t>Se observa que la diferencia entre POST y GET, es que en  GET se ve el valor del número en la URL, y por el contrario en POST se ocuta.</w:t>
+      </w:r>
+    </w:p>
+    <w:p>
+      <w:pPr>
+        <w:pStyle w:val="Contenidodelista"/>
+        <w:ind w:hanging="0"/>
+        <w:rPr>
+          <w:b w:val="false"/>
+          <w:b w:val="false"/>
+          <w:bCs w:val="false"/>
+        </w:rPr>
+      </w:pPr>
+      <w:r>
+        <w:rPr>
+          <w:b w:val="false"/>
+          <w:bCs w:val="false"/>
+        </w:rPr>
+      </w:r>
+    </w:p>
+    <w:p>
+      <w:pPr>
+        <w:pStyle w:val="Contenidodelista"/>
+        <w:ind w:left="567" w:hanging="0"/>
+        <w:rPr/>
+      </w:pPr>
+      <w:r>
+        <w:rPr>
+          <w:b/>
+          <w:bCs/>
+          <w:lang w:val="es-ES"/>
+        </w:rPr>
+        <w:t>2</w:t>
+      </w:r>
+      <w:r>
+        <w:rPr>
+          <w:b/>
+          <w:bCs/>
+          <w:lang w:val="es-ES"/>
+        </w:rPr>
+        <w:t xml:space="preserve">1. </w:t>
+      </w:r>
+      <w:r>
+        <w:rPr>
+          <w:b w:val="false"/>
+          <w:bCs w:val="false"/>
+          <w:lang w:val="es-ES"/>
+        </w:rPr>
+        <w:t>De la clase Service se están utilizando 2 métodos: getTodo y todosToHTMLTable. En el primero se le pasa como parámetro un número que vendría siendo el id, luego el método retorna a un objeto tipo Todo si lo encuentra; sino lo encuentra o está vacío puede generar excepciones. Por otro lado, el segundo método, lo que hace es insertar en un StringBuilder los datos de cada objeto Todo presente en la lista que se le pasa como parámetro, y lo organiza con estructura html, y lo retorna como una cadena.</w:t>
+      </w:r>
+    </w:p>
+    <w:p>
+      <w:pPr>
+        <w:pStyle w:val="Contenidodelista"/>
+        <w:ind w:hanging="0"/>
+        <w:rPr>
+          <w:b w:val="false"/>
+          <w:b w:val="false"/>
+          <w:bCs w:val="false"/>
+          <w:lang w:val="es-ES"/>
+        </w:rPr>
+      </w:pPr>
+      <w:r>
+        <w:rPr/>
       </w:r>
     </w:p>
     <w:sectPr>
@@ -2821,6 +2951,7 @@
       <w:rPr>
         <w:rFonts w:ascii="Liberation Serif" w:hAnsi="Liberation Serif" w:eastAsia="Noto Sans CJK SC Regular" w:cs="Lohit Devanagari"/>
         <w:kern w:val="2"/>
+        <w:sz w:val="20"/>
         <w:szCs w:val="24"/>
         <w:lang w:val="en-US" w:eastAsia="zh-CN" w:bidi="hi-IN"/>
       </w:rPr>

</xml_diff>

<commit_message>
Parte IV - actionListener
</commit_message>
<xml_diff>
--- a/lab05.docx
+++ b/lab05.docx
@@ -71,7 +71,9 @@
         </w:rPr>
       </w:pPr>
       <w:r>
-        <w:rPr/>
+        <w:rPr>
+          <w:lang w:val="es-ES"/>
+        </w:rPr>
       </w:r>
     </w:p>
     <w:p>
@@ -2649,7 +2651,7 @@
           <w:lang w:val="es-ES"/>
         </w:rPr>
       </w:pPr>
-      <w:bookmarkStart w:id="1" w:name="parte-ii.---haciendo-una-aplicaci%2525C3"/>
+      <w:bookmarkStart w:id="1" w:name="parte-ii.---haciendo-una-aplicaci%252525"/>
       <w:bookmarkEnd w:id="1"/>
       <w:r>
         <w:rPr>
@@ -2714,8 +2716,8 @@
         </w:rPr>
         <w:t>La clase SampleServlet extiende a</w:t>
       </w:r>
-      <w:bookmarkStart w:id="2" w:name="yui_3_17_2_1_1568470216551_162"/>
-      <w:bookmarkStart w:id="3" w:name="yui_3_17_2_1_1568470216551_163"/>
+      <w:bookmarkStart w:id="2" w:name="yui_3_17_2_1_1568470216551_163"/>
+      <w:bookmarkStart w:id="3" w:name="yui_3_17_2_1_1568470216551_162"/>
       <w:bookmarkEnd w:id="2"/>
       <w:bookmarkEnd w:id="3"/>
       <w:r>
@@ -2778,22 +2780,30 @@
         </w:rPr>
       </w:pPr>
       <w:r>
-        <w:rPr/>
-      </w:r>
-    </w:p>
-    <w:p>
-      <w:pPr>
-        <w:pStyle w:val="Contenidodelista"/>
-        <w:ind w:hanging="0"/>
-        <w:rPr>
-          <w:b w:val="false"/>
-          <w:b w:val="false"/>
-          <w:bCs w:val="false"/>
-          <w:lang w:val="es-ES"/>
-        </w:rPr>
-      </w:pPr>
-      <w:r>
-        <w:rPr/>
+        <w:rPr>
+          <w:b w:val="false"/>
+          <w:bCs w:val="false"/>
+          <w:lang w:val="es-ES"/>
+        </w:rPr>
+      </w:r>
+    </w:p>
+    <w:p>
+      <w:pPr>
+        <w:pStyle w:val="Contenidodelista"/>
+        <w:ind w:left="567" w:hanging="0"/>
+        <w:rPr>
+          <w:b w:val="false"/>
+          <w:b w:val="false"/>
+          <w:bCs w:val="false"/>
+          <w:lang w:val="es-ES"/>
+        </w:rPr>
+      </w:pPr>
+      <w:r>
+        <w:rPr>
+          <w:b w:val="false"/>
+          <w:bCs w:val="false"/>
+          <w:lang w:val="es-ES"/>
+        </w:rPr>
       </w:r>
     </w:p>
     <w:p>
@@ -2816,11 +2826,147 @@
     <w:p>
       <w:pPr>
         <w:pStyle w:val="Contenidodelista"/>
+        <w:ind w:left="567" w:hanging="0"/>
+        <w:rPr>
+          <w:b w:val="false"/>
+          <w:b w:val="false"/>
+          <w:bCs w:val="false"/>
+          <w:lang w:val="es-ES"/>
+        </w:rPr>
+      </w:pPr>
+      <w:r>
+        <w:rPr>
+          <w:b w:val="false"/>
+          <w:bCs w:val="false"/>
+          <w:lang w:val="es-ES"/>
+        </w:rPr>
+      </w:r>
+    </w:p>
+    <w:p>
+      <w:pPr>
+        <w:pStyle w:val="Contenidodelista"/>
+        <w:ind w:left="567" w:hanging="0"/>
+        <w:rPr>
+          <w:b w:val="false"/>
+          <w:b w:val="false"/>
+          <w:bCs w:val="false"/>
+        </w:rPr>
+      </w:pPr>
+      <w:r>
+        <w:rPr>
+          <w:b w:val="false"/>
+          <w:bCs w:val="false"/>
+        </w:rPr>
+      </w:r>
+    </w:p>
+    <w:p>
+      <w:pPr>
+        <w:pStyle w:val="Contenidodelista"/>
+        <w:ind w:left="567" w:hanging="0"/>
+        <w:rPr/>
+      </w:pPr>
+      <w:r>
+        <w:rPr>
+          <w:b/>
+          <w:bCs/>
+          <w:lang w:val="es-ES"/>
+        </w:rPr>
+        <w:t xml:space="preserve">20. </w:t>
+      </w:r>
+      <w:r>
+        <w:rPr>
+          <w:b w:val="false"/>
+          <w:bCs w:val="false"/>
+          <w:lang w:val="es-ES"/>
+        </w:rPr>
+        <w:t>Se observa que la diferencia entre POST y GET, es que en  GET se ve el valor del número en la URL, y por el contrario en POST se ocuta.</w:t>
+      </w:r>
+    </w:p>
+    <w:p>
+      <w:pPr>
+        <w:pStyle w:val="Contenidodelista"/>
+        <w:ind w:left="567" w:hanging="0"/>
+        <w:rPr>
+          <w:b w:val="false"/>
+          <w:b w:val="false"/>
+          <w:bCs w:val="false"/>
+        </w:rPr>
+      </w:pPr>
+      <w:r>
+        <w:rPr>
+          <w:b w:val="false"/>
+          <w:bCs w:val="false"/>
+        </w:rPr>
+      </w:r>
+    </w:p>
+    <w:p>
+      <w:pPr>
+        <w:pStyle w:val="Contenidodelista"/>
+        <w:ind w:left="567" w:hanging="0"/>
+        <w:rPr/>
+      </w:pPr>
+      <w:r>
+        <w:rPr>
+          <w:b/>
+          <w:bCs/>
+          <w:lang w:val="es-ES"/>
+        </w:rPr>
+        <w:t xml:space="preserve">21. </w:t>
+      </w:r>
+      <w:r>
+        <w:rPr>
+          <w:b w:val="false"/>
+          <w:bCs w:val="false"/>
+          <w:lang w:val="es-ES"/>
+        </w:rPr>
+        <w:t>De la clase Service se están utilizando 2 métodos: getTodo y todosToHTMLTable. En el primero se le pasa como parámetro un número que vendría siendo el id, luego el método retorna a un objeto tipo Todo si lo encuentra; sino lo encuentra o está vacío puede generar excepciones. Por otro lado, el segundo método, lo que hace es insertar en un StringBuilder los datos de cada objeto Todo presente en la lista que se le pasa como parámetro, y lo organiza con estructura html, y lo retorna como una cadena.</w:t>
+      </w:r>
+    </w:p>
+    <w:p>
+      <w:pPr>
+        <w:pStyle w:val="Ttulo1"/>
         <w:ind w:hanging="0"/>
         <w:rPr>
           <w:b w:val="false"/>
           <w:b w:val="false"/>
           <w:bCs w:val="false"/>
+          <w:u w:val="single"/>
+          <w:lang w:val="es-ES"/>
+        </w:rPr>
+      </w:pPr>
+      <w:r>
+        <w:rPr>
+          <w:b/>
+          <w:bCs/>
+          <w:lang w:val="es-ES"/>
+        </w:rPr>
+        <w:t>Parte I</w:t>
+      </w:r>
+      <w:r>
+        <w:rPr>
+          <w:b/>
+          <w:bCs/>
+          <w:lang w:val="es-ES"/>
+        </w:rPr>
+        <w:t>V</w:t>
+      </w:r>
+      <w:r>
+        <w:rPr>
+          <w:b/>
+          <w:bCs/>
+          <w:lang w:val="es-ES"/>
+        </w:rPr>
+        <w:t>.</w:t>
+      </w:r>
+    </w:p>
+    <w:p>
+      <w:pPr>
+        <w:pStyle w:val="Contenidodelista"/>
+        <w:ind w:left="567" w:hanging="0"/>
+        <w:rPr>
+          <w:b w:val="false"/>
+          <w:b w:val="false"/>
+          <w:bCs w:val="false"/>
           <w:lang w:val="es-ES"/>
         </w:rPr>
       </w:pPr>
@@ -2832,23 +2978,6 @@
       <w:pPr>
         <w:pStyle w:val="Contenidodelista"/>
         <w:ind w:left="567" w:hanging="0"/>
-        <w:rPr>
-          <w:b w:val="false"/>
-          <w:b w:val="false"/>
-          <w:bCs w:val="false"/>
-        </w:rPr>
-      </w:pPr>
-      <w:r>
-        <w:rPr>
-          <w:b w:val="false"/>
-          <w:bCs w:val="false"/>
-        </w:rPr>
-      </w:r>
-    </w:p>
-    <w:p>
-      <w:pPr>
-        <w:pStyle w:val="Contenidodelista"/>
-        <w:ind w:left="567" w:hanging="0"/>
         <w:rPr/>
       </w:pPr>
       <w:r>
@@ -2857,78 +2986,306 @@
           <w:bCs/>
           <w:lang w:val="es-ES"/>
         </w:rPr>
-        <w:t xml:space="preserve">20. </w:t>
-      </w:r>
-      <w:r>
-        <w:rPr>
-          <w:b w:val="false"/>
-          <w:bCs w:val="false"/>
-          <w:lang w:val="es-ES"/>
-        </w:rPr>
-        <w:t>Se observa que la diferencia entre POST y GET, es que en  GET se ve el valor del número en la URL, y por el contrario en POST se ocuta.</w:t>
-      </w:r>
-    </w:p>
-    <w:p>
-      <w:pPr>
-        <w:pStyle w:val="Contenidodelista"/>
-        <w:ind w:hanging="0"/>
-        <w:rPr>
-          <w:b w:val="false"/>
-          <w:b w:val="false"/>
-          <w:bCs w:val="false"/>
-        </w:rPr>
-      </w:pPr>
-      <w:r>
-        <w:rPr>
-          <w:b w:val="false"/>
-          <w:bCs w:val="false"/>
-        </w:rPr>
-      </w:r>
-    </w:p>
-    <w:p>
-      <w:pPr>
-        <w:pStyle w:val="Contenidodelista"/>
-        <w:ind w:left="567" w:hanging="0"/>
+        <w:t xml:space="preserve">10. </w:t>
+      </w:r>
+    </w:p>
+    <w:p>
+      <w:pPr>
+        <w:pStyle w:val="Contenidodelista"/>
+        <w:ind w:left="567" w:hanging="0"/>
+        <w:rPr>
+          <w:b/>
+          <w:b/>
+          <w:bCs/>
+          <w:lang w:val="es-ES"/>
+        </w:rPr>
+      </w:pPr>
+      <w:r>
         <w:rPr/>
-      </w:pPr>
-      <w:r>
-        <w:rPr>
-          <w:b/>
-          <w:bCs/>
-          <w:lang w:val="es-ES"/>
-        </w:rPr>
-        <w:t>2</w:t>
-      </w:r>
-      <w:r>
-        <w:rPr>
-          <w:b/>
-          <w:bCs/>
-          <w:lang w:val="es-ES"/>
-        </w:rPr>
-        <w:t xml:space="preserve">1. </w:t>
-      </w:r>
-      <w:r>
-        <w:rPr>
-          <w:b w:val="false"/>
-          <w:bCs w:val="false"/>
-          <w:lang w:val="es-ES"/>
-        </w:rPr>
-        <w:t>De la clase Service se están utilizando 2 métodos: getTodo y todosToHTMLTable. En el primero se le pasa como parámetro un número que vendría siendo el id, luego el método retorna a un objeto tipo Todo si lo encuentra; sino lo encuentra o está vacío puede generar excepciones. Por otro lado, el segundo método, lo que hace es insertar en un StringBuilder los datos de cada objeto Todo presente en la lista que se le pasa como parámetro, y lo organiza con estructura html, y lo retorna como una cadena.</w:t>
-      </w:r>
-    </w:p>
-    <w:p>
-      <w:pPr>
-        <w:pStyle w:val="Contenidodelista"/>
-        <w:ind w:hanging="0"/>
-        <w:rPr>
-          <w:b w:val="false"/>
-          <w:b w:val="false"/>
-          <w:bCs w:val="false"/>
-          <w:lang w:val="es-ES"/>
-        </w:rPr>
-      </w:pPr>
-      <w:r>
+      </w:r>
+    </w:p>
+    <w:p>
+      <w:pPr>
+        <w:pStyle w:val="Contenidodelista"/>
+        <w:ind w:left="567" w:hanging="0"/>
         <w:rPr/>
+      </w:pPr>
+      <w:r>
+        <w:rPr>
+          <w:b/>
+          <w:bCs/>
+        </w:rPr>
+        <w:t>b.</w:t>
+      </w:r>
+      <w:r>
+        <w:rPr/>
+        <w:t xml:space="preserve"> Abra la aplicación en dos computadores diferentes. Si no dispone de uno, hágalo en dos navegadores diferentes (por ejemplo Chrome y Firefox; incluso se puede en un único navegador usando una ventana normal y una ventana de incógnito / privada). Haga cinco intentos en uno, y luego un intento en el otro. ¿Qué valor tiene cada uno?</w:t>
+      </w:r>
+    </w:p>
+    <w:p>
+      <w:pPr>
+        <w:pStyle w:val="Normal"/>
+        <w:rPr/>
+      </w:pPr>
+      <w:r>
+        <w:rPr/>
+      </w:r>
+    </w:p>
+    <w:p>
+      <w:pPr>
+        <w:pStyle w:val="Contenidodelista"/>
+        <w:ind w:left="567" w:hanging="0"/>
+        <w:rPr/>
+      </w:pPr>
+      <w:r>
+        <w:rPr>
+          <w:b w:val="false"/>
+          <w:bCs w:val="false"/>
+          <w:lang w:val="es-ES"/>
+        </w:rPr>
+        <w:t xml:space="preserve">- </w:t>
+      </w:r>
+      <w:r>
+        <w:rPr>
+          <w:b w:val="false"/>
+          <w:bCs w:val="false"/>
+          <w:lang w:val="es-ES"/>
+        </w:rPr>
+        <w:t xml:space="preserve">En ambos aparecen los mismos valores. </w:t>
+      </w:r>
+    </w:p>
+    <w:p>
+      <w:pPr>
+        <w:pStyle w:val="Contenidodelista"/>
+        <w:ind w:left="567" w:hanging="0"/>
+        <w:rPr>
+          <w:b w:val="false"/>
+          <w:b w:val="false"/>
+          <w:bCs w:val="false"/>
+          <w:lang w:val="es-ES"/>
+        </w:rPr>
+      </w:pPr>
+      <w:r>
+        <w:rPr/>
+      </w:r>
+    </w:p>
+    <w:p>
+      <w:pPr>
+        <w:pStyle w:val="Contenidodelista"/>
+        <w:ind w:left="567" w:hanging="0"/>
+        <w:rPr/>
+      </w:pPr>
+      <w:r>
+        <w:rPr>
+          <w:b/>
+          <w:bCs/>
+          <w:lang w:val="es-ES"/>
+        </w:rPr>
+        <w:t>c.</w:t>
+      </w:r>
+    </w:p>
+    <w:p>
+      <w:pPr>
+        <w:pStyle w:val="Normal"/>
+        <w:rPr>
+          <w:b/>
+          <w:b/>
+          <w:bCs/>
+        </w:rPr>
+      </w:pPr>
+      <w:r>
+        <w:rPr>
+          <w:b/>
+          <w:bCs/>
+        </w:rPr>
+      </w:r>
+    </w:p>
+    <w:p>
+      <w:pPr>
+        <w:pStyle w:val="Cuerpodetexto"/>
+        <w:numPr>
+          <w:ilvl w:val="0"/>
+          <w:numId w:val="1"/>
+        </w:numPr>
+        <w:tabs>
+          <w:tab w:val="left" w:pos="0" w:leader="none"/>
+        </w:tabs>
+        <w:spacing w:before="0" w:after="0"/>
+        <w:ind w:left="1067" w:hanging="283"/>
+        <w:rPr/>
+      </w:pPr>
+      <w:r>
+        <w:rPr/>
+        <w:t>¿Coinciden los valores del premio?</w:t>
+      </w:r>
+    </w:p>
+    <w:p>
+      <w:pPr>
+        <w:pStyle w:val="Cuerpodetexto"/>
+        <w:numPr>
+          <w:ilvl w:val="0"/>
+          <w:numId w:val="0"/>
+        </w:numPr>
+        <w:spacing w:before="0" w:after="0"/>
+        <w:ind w:left="1067" w:hanging="0"/>
+        <w:rPr/>
+      </w:pPr>
+      <w:r>
+        <w:rPr/>
+      </w:r>
+    </w:p>
+    <w:p>
+      <w:pPr>
+        <w:pStyle w:val="Cuerpodetexto"/>
+        <w:numPr>
+          <w:ilvl w:val="0"/>
+          <w:numId w:val="0"/>
+        </w:numPr>
+        <w:spacing w:before="0" w:after="0"/>
+        <w:ind w:left="1067" w:hanging="0"/>
+        <w:rPr/>
+      </w:pPr>
+      <w:r>
+        <w:rPr/>
+        <w:t>No, todos los valores son distintos.</w:t>
+      </w:r>
+    </w:p>
+    <w:p>
+      <w:pPr>
+        <w:pStyle w:val="Cuerpodetexto"/>
+        <w:numPr>
+          <w:ilvl w:val="0"/>
+          <w:numId w:val="0"/>
+        </w:numPr>
+        <w:spacing w:before="0" w:after="0"/>
+        <w:ind w:left="1067" w:hanging="0"/>
+        <w:rPr/>
+      </w:pPr>
+      <w:r>
+        <w:rPr/>
+      </w:r>
+    </w:p>
+    <w:p>
+      <w:pPr>
+        <w:pStyle w:val="Cuerpodetexto"/>
+        <w:numPr>
+          <w:ilvl w:val="0"/>
+          <w:numId w:val="1"/>
+        </w:numPr>
+        <w:tabs>
+          <w:tab w:val="left" w:pos="0" w:leader="none"/>
+        </w:tabs>
+        <w:ind w:left="1067" w:hanging="283"/>
+        <w:rPr/>
+      </w:pPr>
+      <w:bookmarkStart w:id="5" w:name="yui_3_17_2_1_1568778071659_163"/>
+      <w:bookmarkEnd w:id="5"/>
+      <w:r>
+        <w:rPr/>
+        <w:t xml:space="preserve">Dado la anterior, ¿Cuál es la diferencia entre los backing-beans de sesión y los de aplicación? </w:t>
+      </w:r>
+    </w:p>
+    <w:p>
+      <w:pPr>
+        <w:pStyle w:val="Normal"/>
+        <w:numPr>
+          <w:ilvl w:val="0"/>
+          <w:numId w:val="0"/>
+        </w:numPr>
+        <w:ind w:left="1067" w:hanging="0"/>
+        <w:rPr/>
+      </w:pPr>
+      <w:r>
+        <w:rPr>
+          <w:b/>
+          <w:bCs/>
+        </w:rPr>
+        <w:t xml:space="preserve">@ApplicationScoped: </w:t>
+      </w:r>
+      <w:r>
+        <w:rPr/>
+        <w:t xml:space="preserve">Se comparten los estados entre todos los usuarios que interactúan con una aplicación web. </w:t>
+      </w:r>
+    </w:p>
+    <w:p>
+      <w:pPr>
+        <w:pStyle w:val="Normal"/>
+        <w:numPr>
+          <w:ilvl w:val="0"/>
+          <w:numId w:val="0"/>
+        </w:numPr>
+        <w:ind w:left="1067" w:hanging="0"/>
+        <w:rPr>
+          <w:b/>
+          <w:b/>
+          <w:bCs/>
+          <w:lang w:val="es-ES"/>
+        </w:rPr>
+      </w:pPr>
+      <w:r>
+        <w:rPr/>
+      </w:r>
+    </w:p>
+    <w:p>
+      <w:pPr>
+        <w:pStyle w:val="Normal"/>
+        <w:numPr>
+          <w:ilvl w:val="0"/>
+          <w:numId w:val="0"/>
+        </w:numPr>
+        <w:ind w:left="1067" w:hanging="0"/>
+        <w:rPr/>
+      </w:pPr>
+      <w:r>
+        <w:rPr>
+          <w:b/>
+          <w:bCs/>
+          <w:lang w:val="es-ES"/>
+        </w:rPr>
+        <w:t>@SessionScoped:</w:t>
+      </w:r>
+      <w:r>
+        <w:rPr>
+          <w:b w:val="false"/>
+          <w:bCs w:val="false"/>
+          <w:lang w:val="es-ES"/>
+        </w:rPr>
+        <w:t xml:space="preserve"> </w:t>
+      </w:r>
+      <w:r>
+        <w:rPr>
+          <w:b w:val="false"/>
+          <w:bCs w:val="false"/>
+          <w:lang w:val="es-ES"/>
+        </w:rPr>
+        <w:t>Los usuarios interactúan con una aplicación web a través de múltiples solicitudes HTTP.</w:t>
+      </w:r>
+    </w:p>
+    <w:p>
+      <w:pPr>
+        <w:pStyle w:val="Contenidodelista"/>
+        <w:ind w:left="567" w:hanging="0"/>
+        <w:rPr/>
+      </w:pPr>
+      <w:r>
+        <w:rPr/>
+      </w:r>
+    </w:p>
+    <w:p>
+      <w:pPr>
+        <w:pStyle w:val="Contenidodelista"/>
+        <w:ind w:left="567" w:hanging="0"/>
+        <w:rPr>
+          <w:b w:val="false"/>
+          <w:b w:val="false"/>
+          <w:bCs w:val="false"/>
+          <w:lang w:val="es-ES"/>
+        </w:rPr>
+      </w:pPr>
+      <w:r>
+        <w:rPr>
+          <w:u w:val="single"/>
+        </w:rPr>
       </w:r>
     </w:p>
     <w:sectPr>
@@ -2942,6 +3299,255 @@
     </w:sectPr>
   </w:body>
 </w:document>
+</file>
+
+<file path=word/numbering.xml><?xml version="1.0" encoding="utf-8"?>
+<w:numbering xmlns:w="http://schemas.openxmlformats.org/wordprocessingml/2006/main" xmlns:o="urn:schemas-microsoft-com:office:office" xmlns:r="http://schemas.openxmlformats.org/officeDocument/2006/relationships" xmlns:v="urn:schemas-microsoft-com:vml">
+  <w:abstractNum w:abstractNumId="1">
+    <w:lvl w:ilvl="0">
+      <w:start w:val="1"/>
+      <w:numFmt w:val="bullet"/>
+      <w:lvlText w:val=""/>
+      <w:lvlJc w:val="left"/>
+      <w:pPr>
+        <w:tabs>
+          <w:tab w:val="num" w:pos="1067"/>
+        </w:tabs>
+        <w:ind w:left="1067" w:hanging="283"/>
+      </w:pPr>
+      <w:rPr>
+        <w:rFonts w:ascii="Symbol" w:hAnsi="Symbol" w:cs="Symbol" w:hint="default"/>
+        <w:rFonts w:cs="OpenSymbol"/>
+      </w:rPr>
+    </w:lvl>
+    <w:lvl w:ilvl="1">
+      <w:start w:val="1"/>
+      <w:numFmt w:val="bullet"/>
+      <w:lvlText w:val=""/>
+      <w:lvlJc w:val="left"/>
+      <w:pPr>
+        <w:tabs>
+          <w:tab w:val="num" w:pos="1774"/>
+        </w:tabs>
+        <w:ind w:left="1774" w:hanging="283"/>
+      </w:pPr>
+      <w:rPr>
+        <w:rFonts w:ascii="Symbol" w:hAnsi="Symbol" w:cs="Symbol" w:hint="default"/>
+        <w:rFonts w:cs="OpenSymbol"/>
+      </w:rPr>
+    </w:lvl>
+    <w:lvl w:ilvl="2">
+      <w:start w:val="1"/>
+      <w:numFmt w:val="bullet"/>
+      <w:lvlText w:val=""/>
+      <w:lvlJc w:val="left"/>
+      <w:pPr>
+        <w:tabs>
+          <w:tab w:val="num" w:pos="2481"/>
+        </w:tabs>
+        <w:ind w:left="2481" w:hanging="283"/>
+      </w:pPr>
+      <w:rPr>
+        <w:rFonts w:ascii="Symbol" w:hAnsi="Symbol" w:cs="Symbol" w:hint="default"/>
+        <w:rFonts w:cs="OpenSymbol"/>
+      </w:rPr>
+    </w:lvl>
+    <w:lvl w:ilvl="3">
+      <w:start w:val="1"/>
+      <w:numFmt w:val="bullet"/>
+      <w:lvlText w:val=""/>
+      <w:lvlJc w:val="left"/>
+      <w:pPr>
+        <w:tabs>
+          <w:tab w:val="num" w:pos="3188"/>
+        </w:tabs>
+        <w:ind w:left="3188" w:hanging="283"/>
+      </w:pPr>
+      <w:rPr>
+        <w:rFonts w:ascii="Symbol" w:hAnsi="Symbol" w:cs="Symbol" w:hint="default"/>
+        <w:rFonts w:cs="OpenSymbol"/>
+      </w:rPr>
+    </w:lvl>
+    <w:lvl w:ilvl="4">
+      <w:start w:val="1"/>
+      <w:numFmt w:val="bullet"/>
+      <w:lvlText w:val=""/>
+      <w:lvlJc w:val="left"/>
+      <w:pPr>
+        <w:tabs>
+          <w:tab w:val="num" w:pos="3895"/>
+        </w:tabs>
+        <w:ind w:left="3895" w:hanging="283"/>
+      </w:pPr>
+      <w:rPr>
+        <w:rFonts w:ascii="Symbol" w:hAnsi="Symbol" w:cs="Symbol" w:hint="default"/>
+        <w:rFonts w:cs="OpenSymbol"/>
+      </w:rPr>
+    </w:lvl>
+    <w:lvl w:ilvl="5">
+      <w:start w:val="1"/>
+      <w:numFmt w:val="bullet"/>
+      <w:lvlText w:val=""/>
+      <w:lvlJc w:val="left"/>
+      <w:pPr>
+        <w:tabs>
+          <w:tab w:val="num" w:pos="4602"/>
+        </w:tabs>
+        <w:ind w:left="4602" w:hanging="283"/>
+      </w:pPr>
+      <w:rPr>
+        <w:rFonts w:ascii="Symbol" w:hAnsi="Symbol" w:cs="Symbol" w:hint="default"/>
+        <w:rFonts w:cs="OpenSymbol"/>
+      </w:rPr>
+    </w:lvl>
+    <w:lvl w:ilvl="6">
+      <w:start w:val="1"/>
+      <w:numFmt w:val="bullet"/>
+      <w:lvlText w:val=""/>
+      <w:lvlJc w:val="left"/>
+      <w:pPr>
+        <w:tabs>
+          <w:tab w:val="num" w:pos="5309"/>
+        </w:tabs>
+        <w:ind w:left="5309" w:hanging="283"/>
+      </w:pPr>
+      <w:rPr>
+        <w:rFonts w:ascii="Symbol" w:hAnsi="Symbol" w:cs="Symbol" w:hint="default"/>
+        <w:rFonts w:cs="OpenSymbol"/>
+      </w:rPr>
+    </w:lvl>
+    <w:lvl w:ilvl="7">
+      <w:start w:val="1"/>
+      <w:numFmt w:val="bullet"/>
+      <w:lvlText w:val=""/>
+      <w:lvlJc w:val="left"/>
+      <w:pPr>
+        <w:tabs>
+          <w:tab w:val="num" w:pos="6016"/>
+        </w:tabs>
+        <w:ind w:left="6016" w:hanging="283"/>
+      </w:pPr>
+      <w:rPr>
+        <w:rFonts w:ascii="Symbol" w:hAnsi="Symbol" w:cs="Symbol" w:hint="default"/>
+        <w:rFonts w:cs="OpenSymbol"/>
+      </w:rPr>
+    </w:lvl>
+    <w:lvl w:ilvl="8">
+      <w:start w:val="1"/>
+      <w:numFmt w:val="bullet"/>
+      <w:lvlText w:val=""/>
+      <w:lvlJc w:val="left"/>
+      <w:pPr>
+        <w:tabs>
+          <w:tab w:val="num" w:pos="6723"/>
+        </w:tabs>
+        <w:ind w:left="6723" w:hanging="283"/>
+      </w:pPr>
+      <w:rPr>
+        <w:rFonts w:ascii="Symbol" w:hAnsi="Symbol" w:cs="Symbol" w:hint="default"/>
+        <w:rFonts w:cs="OpenSymbol"/>
+      </w:rPr>
+    </w:lvl>
+  </w:abstractNum>
+  <w:abstractNum w:abstractNumId="2">
+    <w:lvl w:ilvl="0">
+      <w:start w:val="1"/>
+      <w:numFmt w:val="none"/>
+      <w:suff w:val="nothing"/>
+      <w:lvlText w:val=""/>
+      <w:lvlJc w:val="left"/>
+      <w:pPr>
+        <w:ind w:left="0" w:hanging="0"/>
+      </w:pPr>
+    </w:lvl>
+    <w:lvl w:ilvl="1">
+      <w:start w:val="1"/>
+      <w:numFmt w:val="none"/>
+      <w:suff w:val="nothing"/>
+      <w:lvlText w:val=""/>
+      <w:lvlJc w:val="left"/>
+      <w:pPr>
+        <w:ind w:left="0" w:hanging="0"/>
+      </w:pPr>
+    </w:lvl>
+    <w:lvl w:ilvl="2">
+      <w:start w:val="1"/>
+      <w:numFmt w:val="none"/>
+      <w:suff w:val="nothing"/>
+      <w:lvlText w:val=""/>
+      <w:lvlJc w:val="left"/>
+      <w:pPr>
+        <w:ind w:left="0" w:hanging="0"/>
+      </w:pPr>
+    </w:lvl>
+    <w:lvl w:ilvl="3">
+      <w:start w:val="1"/>
+      <w:numFmt w:val="none"/>
+      <w:suff w:val="nothing"/>
+      <w:lvlText w:val=""/>
+      <w:lvlJc w:val="left"/>
+      <w:pPr>
+        <w:ind w:left="0" w:hanging="0"/>
+      </w:pPr>
+    </w:lvl>
+    <w:lvl w:ilvl="4">
+      <w:start w:val="1"/>
+      <w:numFmt w:val="none"/>
+      <w:suff w:val="nothing"/>
+      <w:lvlText w:val=""/>
+      <w:lvlJc w:val="left"/>
+      <w:pPr>
+        <w:ind w:left="0" w:hanging="0"/>
+      </w:pPr>
+    </w:lvl>
+    <w:lvl w:ilvl="5">
+      <w:start w:val="1"/>
+      <w:numFmt w:val="none"/>
+      <w:suff w:val="nothing"/>
+      <w:lvlText w:val=""/>
+      <w:lvlJc w:val="left"/>
+      <w:pPr>
+        <w:ind w:left="0" w:hanging="0"/>
+      </w:pPr>
+    </w:lvl>
+    <w:lvl w:ilvl="6">
+      <w:start w:val="1"/>
+      <w:numFmt w:val="none"/>
+      <w:suff w:val="nothing"/>
+      <w:lvlText w:val=""/>
+      <w:lvlJc w:val="left"/>
+      <w:pPr>
+        <w:ind w:left="0" w:hanging="0"/>
+      </w:pPr>
+    </w:lvl>
+    <w:lvl w:ilvl="7">
+      <w:start w:val="1"/>
+      <w:numFmt w:val="none"/>
+      <w:suff w:val="nothing"/>
+      <w:lvlText w:val=""/>
+      <w:lvlJc w:val="left"/>
+      <w:pPr>
+        <w:ind w:left="0" w:hanging="0"/>
+      </w:pPr>
+    </w:lvl>
+    <w:lvl w:ilvl="8">
+      <w:start w:val="1"/>
+      <w:numFmt w:val="none"/>
+      <w:suff w:val="nothing"/>
+      <w:lvlText w:val=""/>
+      <w:lvlJc w:val="left"/>
+      <w:pPr>
+        <w:ind w:left="0" w:hanging="0"/>
+      </w:pPr>
+    </w:lvl>
+  </w:abstractNum>
+  <w:num w:numId="1">
+    <w:abstractNumId w:val="1"/>
+  </w:num>
+  <w:num w:numId="2">
+    <w:abstractNumId w:val="2"/>
+  </w:num>
+</w:numbering>
 </file>
 
 <file path=word/styles.xml><?xml version="1.0" encoding="utf-8"?>

</xml_diff>